<commit_message>
Se avanzo el documento y se agregaron fuentes.
</commit_message>
<xml_diff>
--- a/Links.docx
+++ b/Links.docx
@@ -33,7 +33,12 @@
       </w:hyperlink>
     </w:p>
     <w:p>
-      <w:hyperlink r:id="rId7" w:history="1">
+      <w:pPr>
+        <w:rPr>
+          <w:rStyle w:val="Hipervnculo"/>
+        </w:rPr>
+      </w:pPr>
+      <w:hyperlink r:id="rId7" w:anchor="gid=0" w:history="1">
         <w:r>
           <w:rPr>
             <w:rStyle w:val="Hipervnculo"/>
@@ -41,6 +46,21 @@
           <w:t>https://docs.google.com/spreadsheets/d/18QlkjJGtFeoX8r64hIQPtbBCzo9ppcdOvPBoxvvBluY/edit#gid=0</w:t>
         </w:r>
       </w:hyperlink>
+    </w:p>
+    <w:p>
+      <w:hyperlink r:id="rId8" w:tgtFrame="_blank" w:tooltip="https://www.geeksforgeeks.org/python-program-for-iterative-quick-sort/" w:history="1">
+        <w:r>
+          <w:rPr>
+            <w:rStyle w:val="Hipervnculo"/>
+            <w:rFonts w:ascii="Helvetica" w:hAnsi="Helvetica" w:cs="Helvetica"/>
+            <w:bdr w:val="none" w:sz="0" w:space="0" w:color="auto" w:frame="1"/>
+          </w:rPr>
+          <w:t>https://www.geeksforgeeks.org/python-program-for-iterative-quick-sort/</w:t>
+        </w:r>
+      </w:hyperlink>
+      <w:r>
+        <w:t>c</w:t>
+      </w:r>
     </w:p>
     <w:p/>
     <w:sectPr>

</xml_diff>